<commit_message>
Arquivo de resumo do dia adicionado
</commit_message>
<xml_diff>
--- a/Resumos/Testes automatizados/Testes de API com ROBOT Framework.docx
+++ b/Resumos/Testes automatizados/Testes de API com ROBOT Framework.docx
@@ -19,17 +19,219 @@
     <w:p>
       <w:pPr>
         <w:rPr>
+          <w:color w:val="3c78d8"/>
+        </w:rPr>
+      </w:pPr>
+      <w:r>
+        <w:rPr>
+          <w:color w:val="3c78d8"/>
+          <w:rtl w:val="0"/>
+        </w:rPr>
+        <w:t xml:space="preserve">***Settings***</w:t>
+      </w:r>
+    </w:p>
+    <w:p>
+      <w:pPr>
+        <w:rPr>
+          <w:color w:val="3c78d8"/>
+        </w:rPr>
+      </w:pPr>
+      <w:r>
+        <w:rPr>
+          <w:color w:val="3c78d8"/>
+          <w:rtl w:val="0"/>
+        </w:rPr>
+        <w:t xml:space="preserve">Library: </w:t>
+      </w:r>
+      <w:r>
+        <w:rPr>
+          <w:color w:val="3c78d8"/>
+          <w:rtl w:val="0"/>
+        </w:rPr>
+        <w:t xml:space="preserve">RequestsLybrary</w:t>
+      </w:r>
+      <w:r>
+        <w:rPr>
+          <w:rtl w:val="0"/>
+        </w:rPr>
+      </w:r>
+    </w:p>
+    <w:p>
+      <w:pPr>
+        <w:rPr>
+          <w:color w:val="3c78d8"/>
+        </w:rPr>
+      </w:pPr>
+      <w:r>
+        <w:rPr>
+          <w:color w:val="3c78d8"/>
+          <w:rtl w:val="0"/>
+        </w:rPr>
+        <w:t xml:space="preserve">Library: String</w:t>
+      </w:r>
+    </w:p>
+    <w:p>
+      <w:pPr>
+        <w:rPr>
+          <w:color w:val="3c78d8"/>
+        </w:rPr>
+      </w:pPr>
+      <w:r>
+        <w:rPr>
+          <w:rtl w:val="0"/>
+        </w:rPr>
+      </w:r>
+    </w:p>
+    <w:p>
+      <w:pPr>
+        <w:rPr>
+          <w:color w:val="3c78d8"/>
+        </w:rPr>
+      </w:pPr>
+      <w:r>
+        <w:rPr>
+          <w:color w:val="3c78d8"/>
+          <w:rtl w:val="0"/>
+        </w:rPr>
+        <w:t xml:space="preserve">***Keywords***</w:t>
+      </w:r>
+    </w:p>
+    <w:p>
+      <w:pPr>
+        <w:rPr>
+          <w:color w:val="3c78d8"/>
+        </w:rPr>
+      </w:pPr>
+      <w:r>
+        <w:rPr>
+          <w:color w:val="3c78d8"/>
+          <w:rtl w:val="0"/>
+        </w:rPr>
+        <w:t xml:space="preserve">Cenário 01 - Cadastrar um novo usuário</w:t>
+      </w:r>
+    </w:p>
+    <w:p>
+      <w:pPr>
+        <w:rPr>
+          <w:color w:val="3c78d8"/>
+        </w:rPr>
+      </w:pPr>
+      <w:r>
+        <w:rPr>
+          <w:rtl w:val="0"/>
+        </w:rPr>
+      </w:r>
+    </w:p>
+    <w:p>
+      <w:pPr>
+        <w:ind w:left="0" w:firstLine="0"/>
+        <w:rPr>
+          <w:color w:val="3c78d8"/>
+        </w:rPr>
+      </w:pPr>
+      <w:r>
+        <w:rPr>
+          <w:color w:val="3c78d8"/>
+          <w:rtl w:val="0"/>
+        </w:rPr>
+        <w:t xml:space="preserve">Criar um usuário novo</w:t>
+      </w:r>
+    </w:p>
+    <w:p>
+      <w:pPr>
+        <w:ind w:left="0" w:firstLine="0"/>
+        <w:rPr>
+          <w:color w:val="3c78d8"/>
+        </w:rPr>
+      </w:pPr>
+      <w:r>
+        <w:rPr>
+          <w:color w:val="3c78d8"/>
+          <w:rtl w:val="0"/>
+        </w:rPr>
+        <w:t xml:space="preserve">Cadastrar o usuário criado no Serverest</w:t>
+      </w:r>
+    </w:p>
+    <w:p>
+      <w:pPr>
+        <w:ind w:left="0" w:firstLine="0"/>
+        <w:rPr>
+          <w:color w:val="3c78d8"/>
+        </w:rPr>
+      </w:pPr>
+      <w:r>
+        <w:rPr>
+          <w:color w:val="3c78d8"/>
+          <w:rtl w:val="0"/>
+        </w:rPr>
+        <w:t xml:space="preserve">Criar sessão no Serverest</w:t>
+      </w:r>
+    </w:p>
+    <w:p>
+      <w:pPr>
+        <w:ind w:left="0" w:firstLine="0"/>
+        <w:rPr>
+          <w:color w:val="3c78d8"/>
+        </w:rPr>
+      </w:pPr>
+      <w:r>
+        <w:rPr>
+          <w:color w:val="3c78d8"/>
+          <w:rtl w:val="0"/>
+        </w:rPr>
+        <w:t xml:space="preserve">Conferir se o usuário foi cadastrado corretamente</w:t>
+      </w:r>
+    </w:p>
+    <w:p>
+      <w:pPr>
+        <w:rPr>
           <w:sz w:val="26"/>
           <w:szCs w:val="26"/>
         </w:rPr>
       </w:pPr>
       <w:r>
         <w:rPr>
+          <w:rtl w:val="0"/>
+        </w:rPr>
+      </w:r>
+    </w:p>
+    <w:p>
+      <w:pPr>
+        <w:rPr>
           <w:sz w:val="26"/>
           <w:szCs w:val="26"/>
-          <w:rtl w:val="0"/>
-        </w:rPr>
-        <w:t xml:space="preserve">Library: RequestsLybrary</w:t>
+        </w:rPr>
+      </w:pPr>
+      <w:r>
+        <w:rPr>
+          <w:rtl w:val="0"/>
+        </w:rPr>
+      </w:r>
+    </w:p>
+    <w:p>
+      <w:pPr>
+        <w:rPr>
+          <w:sz w:val="26"/>
+          <w:szCs w:val="26"/>
+        </w:rPr>
+      </w:pPr>
+      <w:r>
+        <w:rPr>
+          <w:rtl w:val="0"/>
+        </w:rPr>
+      </w:r>
+    </w:p>
+    <w:p>
+      <w:pPr>
+        <w:rPr>
+          <w:sz w:val="26"/>
+          <w:szCs w:val="26"/>
+        </w:rPr>
+      </w:pPr>
+      <w:r>
+        <w:rPr>
+          <w:rtl w:val="0"/>
+        </w:rPr>
       </w:r>
     </w:p>
     <w:sectPr>

</xml_diff>